<commit_message>
Update docx txt (#8)
</commit_message>
<xml_diff>
--- a/index.docx
+++ b/index.docx
@@ -7,13 +7,10 @@
         <w:t xml:space="preserve">This is </w:t>
       </w:r>
       <w:r>
-        <w:t>fort</w:t>
+        <w:t>fifth</w:t>
       </w:r>
       <w:bookmarkStart w:id="0" w:name="_GoBack"/>
       <w:bookmarkEnd w:id="0"/>
-      <w:r>
-        <w:t>h</w:t>
-      </w:r>
       <w:r>
         <w:t xml:space="preserve"> </w:t>
       </w:r>

</xml_diff>